<commit_message>
checked and lma looks good. need to start writing
</commit_message>
<xml_diff>
--- a/writing/global_optimal_traits_ms_v0.0.docx
+++ b/writing/global_optimal_traits_ms_v0.0.docx
@@ -137,7 +137,16 @@
         <w:contextualSpacing/>
       </w:pPr>
       <w:r>
-        <w:t>Leaf traits collectively offer valuable insight into a plant’s photosynthetic strategy under varying environmental conditions. Eco-evolutionary optimality (EEO) theory can be used to predict photosynthetic trait variation, offering insight into the underlying mechanisms beyond what can be gleaned from data alone. EEO has been used to explore mechanisms underlying the variation in individual photosynthetic traits across space and time. Here, I extend this approach to examine global variability in biochemical, stomatal, chemical, and morphological traits that collectively define a photosynthetic strategy. The first principal component, explaining 51.3% of global variability in optimal traits, was defined by differences in C</w:t>
+        <w:t xml:space="preserve">Leaf traits collectively offer valuable insight into a plant’s photosynthetic strategy under varying environmental conditions. Eco-evolutionary optimality (EEO) theory can be used to predict photosynthetic trait variation, offering insight into the underlying mechanisms beyond what can be gleaned from data alone. EEO has been used to explore mechanisms underlying the variation in individual photosynthetic traits across space and time. Here, I extend this approach to examine global variability in biochemical, stomatal, chemical, and morphological traits that collectively define a photosynthetic strategy. The first principal component, explaining </w:t>
+      </w:r>
+      <w:r>
+        <w:rPr>
+          <w:highlight w:val="yellow"/>
+        </w:rPr>
+        <w:t>51.3</w:t>
+      </w:r>
+      <w:r>
+        <w:t>% of global variability in optimal traits, was defined by differences in C</w:t>
       </w:r>
       <w:r>
         <w:rPr>
@@ -173,7 +182,16 @@
         <w:t>4</w:t>
       </w:r>
       <w:r>
-        <w:t xml:space="preserve"> plants. The second principal component (36.1%) was defined by a correlation between optimal photosynthetic nitrogen use efficiency and optimal stomatal conductance. This was common across all plant types, with increasing aridity driving lower optimal stomatal conductance and nitrogen use efficiency. This follows expectations from photosynthetic least-cost theory where plants are thought to adopt inefficient nitrogen use to lower water use in dry environments. Optimal leaf mass per area acted as an important separator between C</w:t>
+        <w:t xml:space="preserve"> plants. The second principal component (</w:t>
+      </w:r>
+      <w:r>
+        <w:rPr>
+          <w:highlight w:val="yellow"/>
+        </w:rPr>
+        <w:t>36.1</w:t>
+      </w:r>
+      <w:r>
+        <w:t>%) was defined by a correlation between optimal photosynthetic nitrogen use efficiency and optimal stomatal conductance. This was common across all plant types, with increasing aridity driving lower optimal stomatal conductance and nitrogen use efficiency. This follows expectations from photosynthetic least-cost theory where plants are thought to adopt inefficient nitrogen use to lower water use in dry environments. Optimal leaf mass per area acted as an important separator between C</w:t>
       </w:r>
       <w:r>
         <w:rPr>
@@ -191,16 +209,29 @@
         <w:t>3</w:t>
       </w:r>
       <w:r>
-        <w:t xml:space="preserve"> evergreen plants, despite similar strategy distribution within both groups. This reflects the need for evergreen plants to expend greater costs on leaf construction to increase leaf lifespan. Optimal photosynthetic strategy distributions remained similar under a simulated high temperature, high CO</w:t>
-      </w:r>
-      <w:r>
-        <w:rPr>
+        <w:t xml:space="preserve"> evergreen plants, despite similar strategy distribution within both groups. This reflects the need for evergreen plants to expend greater costs on leaf construction to increase leaf lifespan. </w:t>
+      </w:r>
+      <w:r>
+        <w:rPr>
+          <w:highlight w:val="red"/>
+        </w:rPr>
+        <w:t>Optimal photosynthetic strategy distributions remained similar under a simulated high temperature, high CO</w:t>
+      </w:r>
+      <w:r>
+        <w:rPr>
+          <w:highlight w:val="red"/>
           <w:vertAlign w:val="subscript"/>
         </w:rPr>
         <w:t>2</w:t>
       </w:r>
       <w:r>
-        <w:t xml:space="preserve"> environment. However, optimal C</w:t>
+        <w:rPr>
+          <w:highlight w:val="red"/>
+        </w:rPr>
+        <w:t xml:space="preserve"> environment.</w:t>
+      </w:r>
+      <w:r>
+        <w:t xml:space="preserve"> However, optimal C</w:t>
       </w:r>
       <w:r>
         <w:rPr>
@@ -425,13 +456,7 @@
         <w:t xml:space="preserve">Eco-evolutionary optimality (EEO) is a powerful tool for quantifying optimal traits to better understand and predict trait variation over space and time. </w:t>
       </w:r>
       <w:r>
-        <w:t xml:space="preserve">EEO has long been used for understanding photosynthetic traits, in particular. Recent developments have led to simple, theory-based models for predicting variation in </w:t>
-      </w:r>
-      <w:r>
-        <w:t>morphological, biochemical, stomatal, and chemical traits</w:t>
-      </w:r>
-      <w:r>
-        <w:t xml:space="preserve"> that are important for photosynthesis. These models have…</w:t>
+        <w:t>EEO has long been used for understanding photosynthetic traits, in particular. Recent developments have led to simple, theory-based models for predicting variation in morphological, biochemical, stomatal, and chemical traits that are important for photosynthesis. These models have…</w:t>
       </w:r>
     </w:p>
     <w:p>
@@ -1349,6 +1374,7 @@
   <w:style w:type="character" w:default="1" w:styleId="DefaultParagraphFont">
     <w:name w:val="Default Paragraph Font"/>
     <w:uiPriority w:val="1"/>
+    <w:semiHidden/>
     <w:unhideWhenUsed/>
   </w:style>
   <w:style w:type="table" w:default="1" w:styleId="TableNormal">

</xml_diff>